<commit_message>
Removed unnecessary comment in KDTree, my portion of scrum report
</commit_message>
<xml_diff>
--- a/ScrumReports/Network/Phase 9 - Networking Scrum Report.docx
+++ b/ScrumReports/Network/Phase 9 - Networking Scrum Report.docx
@@ -327,8 +327,258 @@
                 <w:sz w:val="28"/>
               </w:rPr>
             </w:pPr>
+            <w:r>
+              <w:rPr>
+                <w:b/>
+                <w:sz w:val="28"/>
+                <w:u w:val="single"/>
+              </w:rPr>
+              <w:t>Design</w:t>
+            </w:r>
+            <w:r>
+              <w:rPr>
+                <w:sz w:val="28"/>
+              </w:rPr>
+              <w:t>: Developed an efficient and standalone method to integrate Minion navigation and Turret AI for server</w:t>
+            </w:r>
+          </w:p>
+          <w:p>
+            <w:pPr>
+              <w:spacing w:after="0" w:line="240" w:lineRule="auto"/>
+              <w:rPr>
+                <w:sz w:val="28"/>
+              </w:rPr>
+            </w:pPr>
+          </w:p>
+          <w:p>
+            <w:pPr>
+              <w:spacing w:after="0" w:line="240" w:lineRule="auto"/>
+              <w:rPr>
+                <w:sz w:val="28"/>
+              </w:rPr>
+            </w:pPr>
+            <w:r>
+              <w:rPr>
+                <w:b/>
+                <w:sz w:val="28"/>
+                <w:u w:val="single"/>
+              </w:rPr>
+              <w:t>Implementation</w:t>
+            </w:r>
+            <w:r>
+              <w:rPr>
+                <w:sz w:val="28"/>
+              </w:rPr>
+              <w:t>: See Waypoint(h/</w:t>
+            </w:r>
+            <w:proofErr w:type="spellStart"/>
+            <w:r>
+              <w:rPr>
+                <w:sz w:val="28"/>
+              </w:rPr>
+              <w:t>cpp</w:t>
+            </w:r>
+            <w:proofErr w:type="spellEnd"/>
+            <w:r>
+              <w:rPr>
+                <w:sz w:val="28"/>
+              </w:rPr>
+              <w:t>), Navigator(h/</w:t>
+            </w:r>
+            <w:proofErr w:type="spellStart"/>
+            <w:r>
+              <w:rPr>
+                <w:sz w:val="28"/>
+              </w:rPr>
+              <w:t>cpp</w:t>
+            </w:r>
+            <w:proofErr w:type="spellEnd"/>
+            <w:r>
+              <w:rPr>
+                <w:sz w:val="28"/>
+              </w:rPr>
+              <w:t xml:space="preserve">), </w:t>
+            </w:r>
+            <w:proofErr w:type="spellStart"/>
+            <w:r>
+              <w:rPr>
+                <w:sz w:val="28"/>
+              </w:rPr>
+              <w:t>NavMap</w:t>
+            </w:r>
+            <w:proofErr w:type="spellEnd"/>
+            <w:r>
+              <w:rPr>
+                <w:sz w:val="28"/>
+              </w:rPr>
+              <w:t>(h/</w:t>
+            </w:r>
+            <w:proofErr w:type="spellStart"/>
+            <w:r>
+              <w:rPr>
+                <w:sz w:val="28"/>
+              </w:rPr>
+              <w:t>cpp</w:t>
+            </w:r>
+            <w:proofErr w:type="spellEnd"/>
+            <w:r>
+              <w:rPr>
+                <w:sz w:val="28"/>
+              </w:rPr>
+              <w:t xml:space="preserve">), </w:t>
+            </w:r>
+            <w:proofErr w:type="spellStart"/>
+            <w:r>
+              <w:rPr>
+                <w:sz w:val="28"/>
+              </w:rPr>
+              <w:t>NavMapKDTree</w:t>
+            </w:r>
+            <w:proofErr w:type="spellEnd"/>
+            <w:r>
+              <w:rPr>
+                <w:sz w:val="28"/>
+              </w:rPr>
+              <w:t>(h/</w:t>
+            </w:r>
+            <w:proofErr w:type="spellStart"/>
+            <w:r>
+              <w:rPr>
+                <w:sz w:val="28"/>
+              </w:rPr>
+              <w:t>cpp</w:t>
+            </w:r>
+            <w:proofErr w:type="spellEnd"/>
+            <w:r>
+              <w:rPr>
+                <w:sz w:val="28"/>
+              </w:rPr>
+              <w:t>), Observer(h/</w:t>
+            </w:r>
+            <w:proofErr w:type="spellStart"/>
+            <w:r>
+              <w:rPr>
+                <w:sz w:val="28"/>
+              </w:rPr>
+              <w:t>cpp</w:t>
+            </w:r>
+            <w:proofErr w:type="spellEnd"/>
+            <w:r>
+              <w:rPr>
+                <w:sz w:val="28"/>
+              </w:rPr>
+              <w:t>), Subject(h/</w:t>
+            </w:r>
+            <w:proofErr w:type="spellStart"/>
+            <w:r>
+              <w:rPr>
+                <w:sz w:val="28"/>
+              </w:rPr>
+              <w:t>cpp</w:t>
+            </w:r>
+            <w:proofErr w:type="spellEnd"/>
+            <w:r>
+              <w:rPr>
+                <w:sz w:val="28"/>
+              </w:rPr>
+              <w:t xml:space="preserve">), </w:t>
+            </w:r>
+            <w:proofErr w:type="spellStart"/>
+            <w:r>
+              <w:rPr>
+                <w:sz w:val="28"/>
+              </w:rPr>
+              <w:t>NavEvent</w:t>
+            </w:r>
+            <w:proofErr w:type="spellEnd"/>
+            <w:r>
+              <w:rPr>
+                <w:sz w:val="28"/>
+              </w:rPr>
+              <w:t>(h)</w:t>
+            </w:r>
+            <w:r>
+              <w:rPr>
+                <w:sz w:val="28"/>
+              </w:rPr>
+              <w:br/>
+            </w:r>
+            <w:r>
+              <w:rPr>
+                <w:sz w:val="28"/>
+              </w:rPr>
+              <w:br/>
+              <w:t xml:space="preserve">Also </w:t>
+            </w:r>
+            <w:proofErr w:type="spellStart"/>
+            <w:r>
+              <w:rPr>
+                <w:sz w:val="28"/>
+              </w:rPr>
+              <w:t>commited</w:t>
+            </w:r>
+            <w:proofErr w:type="spellEnd"/>
+            <w:r>
+              <w:rPr>
+                <w:sz w:val="28"/>
+              </w:rPr>
+              <w:t xml:space="preserve"> my implementation of a Vector3 class (see Vec3f.h/</w:t>
+            </w:r>
+            <w:proofErr w:type="spellStart"/>
+            <w:r>
+              <w:rPr>
+                <w:sz w:val="28"/>
+              </w:rPr>
+              <w:t>cpp</w:t>
+            </w:r>
+            <w:proofErr w:type="spellEnd"/>
+            <w:r>
+              <w:rPr>
+                <w:sz w:val="28"/>
+              </w:rPr>
+              <w:t>)</w:t>
+            </w:r>
+            <w:r>
+              <w:rPr>
+                <w:sz w:val="28"/>
+              </w:rPr>
+              <w:br/>
+            </w:r>
+            <w:r>
+              <w:rPr>
+                <w:sz w:val="28"/>
+              </w:rPr>
+              <w:br/>
+            </w:r>
+            <w:r>
+              <w:rPr>
+                <w:b/>
+                <w:sz w:val="28"/>
+                <w:u w:val="single"/>
+              </w:rPr>
+              <w:t>Testing</w:t>
+            </w:r>
+            <w:r>
+              <w:rPr>
+                <w:sz w:val="28"/>
+              </w:rPr>
+              <w:t>: Ran 500000 waypoints against 2000 minions and 870+ Turrets. 50+ fps constant, with 2s delay during turret placement (Stress test)</w:t>
+            </w:r>
             <w:bookmarkStart w:id="0" w:name="_GoBack"/>
             <w:bookmarkEnd w:id="0"/>
+            <w:r>
+              <w:rPr>
+                <w:sz w:val="28"/>
+              </w:rPr>
+              <w:br/>
+            </w:r>
+            <w:r>
+              <w:rPr>
+                <w:sz w:val="28"/>
+              </w:rPr>
+              <w:br/>
+              <w:t>Runs 15000 waypoints, 2000 minions, 800 towers with little to no delay when placing Turret. No memory leaks, no program crashes.</w:t>
+            </w:r>
           </w:p>
         </w:tc>
       </w:tr>
@@ -364,7 +614,7 @@
               <w:pStyle w:val="NormalWeb"/>
               <w:spacing w:after="0"/>
               <w:rPr>
-                <w:color w:val="365F91" w:themeColor="accent1" w:themeShade="BF"/>
+                <w:color w:val="365F91"/>
                 <w:sz w:val="28"/>
                 <w:szCs w:val="28"/>
               </w:rPr>
@@ -385,35 +635,11 @@
             </w:r>
             <w:r>
               <w:rPr>
-                <w:color w:val="365F91" w:themeColor="accent1" w:themeShade="BF"/>
+                <w:color w:val="365F91"/>
                 <w:sz w:val="28"/>
                 <w:szCs w:val="28"/>
               </w:rPr>
-              <w:t>: “</w:t>
-            </w:r>
-            <w:r>
-              <w:rPr>
-                <w:color w:val="365F91" w:themeColor="accent1" w:themeShade="BF"/>
-                <w:sz w:val="28"/>
-                <w:szCs w:val="28"/>
-              </w:rPr>
-              <w:t>Client and server connected over threaded listener and broadcaster and tested to show it works</w:t>
-            </w:r>
-            <w:r>
-              <w:rPr>
-                <w:color w:val="365F91" w:themeColor="accent1" w:themeShade="BF"/>
-                <w:sz w:val="28"/>
-                <w:szCs w:val="28"/>
-              </w:rPr>
-              <w:t>.</w:t>
-            </w:r>
-            <w:r>
-              <w:rPr>
-                <w:color w:val="365F91" w:themeColor="accent1" w:themeShade="BF"/>
-                <w:sz w:val="28"/>
-                <w:szCs w:val="28"/>
-              </w:rPr>
-              <w:t>”</w:t>
+              <w:t>: “Client and server connected over threaded listener and broadcaster and tested to show it works.”</w:t>
             </w:r>
           </w:p>
           <w:p>
@@ -421,14 +647,14 @@
               <w:pStyle w:val="NormalWeb"/>
               <w:spacing w:after="0"/>
               <w:rPr>
-                <w:color w:val="365F91" w:themeColor="accent1" w:themeShade="BF"/>
+                <w:color w:val="365F91"/>
                 <w:sz w:val="28"/>
                 <w:szCs w:val="28"/>
               </w:rPr>
             </w:pPr>
             <w:r>
               <w:rPr>
-                <w:color w:val="365F91" w:themeColor="accent1" w:themeShade="BF"/>
+                <w:color w:val="365F91"/>
                 <w:sz w:val="28"/>
                 <w:szCs w:val="28"/>
               </w:rPr>
@@ -520,7 +746,15 @@
                 <w:color w:val="365F91"/>
                 <w:sz w:val="28"/>
               </w:rPr>
-              <w:t xml:space="preserve"> and added helper methods for sending data.</w:t>
+              <w:t xml:space="preserve"> and added helper methods </w:t>
+            </w:r>
+            <w:r>
+              <w:rPr>
+                <w:color w:val="365F91"/>
+                <w:sz w:val="28"/>
+              </w:rPr>
+              <w:lastRenderedPageBreak/>
+              <w:t>for sending data.</w:t>
             </w:r>
           </w:p>
           <w:p>
@@ -640,6 +874,7 @@
               <w:rPr>
                 <w:sz w:val="28"/>
               </w:rPr>
+              <w:lastRenderedPageBreak/>
               <w:t>Philip Diehl</w:t>
             </w:r>
           </w:p>
@@ -723,7 +958,6 @@
               <w:rPr>
                 <w:sz w:val="28"/>
               </w:rPr>
-              <w:lastRenderedPageBreak/>
               <w:t>Soloman</w:t>
             </w:r>
             <w:proofErr w:type="spellEnd"/>

</xml_diff>

<commit_message>
fixed my broken quit button and scrum'd
</commit_message>
<xml_diff>
--- a/ScrumReports/Network/Phase 9 - Networking Scrum Report.docx
+++ b/ScrumReports/Network/Phase 9 - Networking Scrum Report.docx
@@ -245,81 +245,242 @@
                 <w:sz w:val="28"/>
               </w:rPr>
             </w:pPr>
-            <w:r>
-              <w:rPr>
-                <w:sz w:val="28"/>
-              </w:rPr>
-              <w:t xml:space="preserve">Finished wiring a lot of commands up to the client. </w:t>
+          </w:p>
+          <w:p>
+            <w:pPr>
+              <w:spacing w:after="0" w:line="240" w:lineRule="auto"/>
+              <w:rPr>
+                <w:sz w:val="28"/>
+              </w:rPr>
+            </w:pPr>
+            <w:r>
+              <w:rPr>
+                <w:sz w:val="28"/>
+              </w:rPr>
+              <w:t>Finish</w:t>
+            </w:r>
+            <w:r>
+              <w:rPr>
+                <w:sz w:val="28"/>
+              </w:rPr>
+              <w:t xml:space="preserve"> wiring a </w:t>
+            </w:r>
+            <w:r>
+              <w:rPr>
+                <w:sz w:val="28"/>
+              </w:rPr>
+              <w:t xml:space="preserve">lot of commands up to the starting the game. </w:t>
+            </w:r>
+            <w:r>
+              <w:rPr>
+                <w:sz w:val="28"/>
+              </w:rPr>
+              <w:t>Client/</w:t>
+            </w:r>
+            <w:proofErr w:type="spellStart"/>
+            <w:r>
+              <w:rPr>
+                <w:sz w:val="28"/>
+              </w:rPr>
+              <w:t>NetworkCommands.h</w:t>
+            </w:r>
+            <w:proofErr w:type="spellEnd"/>
+            <w:r>
+              <w:rPr>
+                <w:sz w:val="28"/>
+              </w:rPr>
+              <w:t xml:space="preserve"> and .</w:t>
+            </w:r>
+            <w:proofErr w:type="spellStart"/>
+            <w:r>
+              <w:rPr>
+                <w:sz w:val="28"/>
+              </w:rPr>
+              <w:t>cpp</w:t>
+            </w:r>
+            <w:proofErr w:type="spellEnd"/>
+          </w:p>
+          <w:p>
+            <w:pPr>
+              <w:spacing w:after="0" w:line="240" w:lineRule="auto"/>
+              <w:rPr>
+                <w:sz w:val="28"/>
+              </w:rPr>
+            </w:pPr>
+            <w:r>
+              <w:rPr>
+                <w:sz w:val="28"/>
+              </w:rPr>
+              <w:t xml:space="preserve">Also: a bunch of client files. Like </w:t>
+            </w:r>
+            <w:proofErr w:type="spellStart"/>
+            <w:r>
+              <w:rPr>
+                <w:sz w:val="28"/>
+              </w:rPr>
+              <w:t>mainmenu</w:t>
+            </w:r>
+            <w:proofErr w:type="spellEnd"/>
+            <w:r>
+              <w:rPr>
+                <w:sz w:val="28"/>
+              </w:rPr>
+              <w:t xml:space="preserve"> and </w:t>
+            </w:r>
+            <w:proofErr w:type="spellStart"/>
+            <w:r>
+              <w:rPr>
+                <w:sz w:val="28"/>
+              </w:rPr>
+              <w:t>gamelobby</w:t>
+            </w:r>
+            <w:proofErr w:type="spellEnd"/>
+            <w:r>
+              <w:rPr>
+                <w:sz w:val="28"/>
+              </w:rPr>
+              <w:t xml:space="preserve"> stuff.</w:t>
+            </w:r>
+          </w:p>
+          <w:p>
+            <w:pPr>
+              <w:spacing w:after="0" w:line="240" w:lineRule="auto"/>
+              <w:rPr>
+                <w:sz w:val="28"/>
+              </w:rPr>
+            </w:pPr>
+            <w:r>
+              <w:rPr>
+                <w:sz w:val="28"/>
+              </w:rPr>
+              <w:t xml:space="preserve">Report : </w:t>
+            </w:r>
+            <w:r>
+              <w:rPr>
+                <w:sz w:val="28"/>
+              </w:rPr>
+              <w:t>Milestone : April 3 Client starting to send requests to server</w:t>
+            </w:r>
+          </w:p>
+          <w:p>
+            <w:pPr>
+              <w:spacing w:after="0" w:line="240" w:lineRule="auto"/>
+              <w:rPr>
+                <w:sz w:val="28"/>
+              </w:rPr>
+            </w:pPr>
+            <w:proofErr w:type="gramStart"/>
+            <w:r>
+              <w:rPr>
+                <w:sz w:val="28"/>
+              </w:rPr>
+              <w:t>enable</w:t>
+            </w:r>
+            <w:proofErr w:type="gramEnd"/>
+            <w:r>
+              <w:rPr>
+                <w:sz w:val="28"/>
+              </w:rPr>
+              <w:t xml:space="preserve"> </w:t>
+            </w:r>
+            <w:proofErr w:type="spellStart"/>
+            <w:r>
+              <w:rPr>
+                <w:sz w:val="28"/>
+              </w:rPr>
+              <w:t>SDLInit</w:t>
+            </w:r>
+            <w:proofErr w:type="spellEnd"/>
+            <w:r>
+              <w:rPr>
+                <w:sz w:val="28"/>
+              </w:rPr>
+              <w:t>() in Client’s constructor and have a server running and u can begin to pass packets successfully to server. I was just involved with wiring up the commands to make the packets and push to connection send method.</w:t>
+            </w:r>
+          </w:p>
+          <w:p>
+            <w:pPr>
+              <w:spacing w:after="0" w:line="240" w:lineRule="auto"/>
+              <w:rPr>
+                <w:sz w:val="28"/>
+              </w:rPr>
+            </w:pPr>
+          </w:p>
+          <w:p>
+            <w:pPr>
+              <w:spacing w:after="0" w:line="240" w:lineRule="auto"/>
+              <w:rPr>
+                <w:sz w:val="28"/>
+              </w:rPr>
+            </w:pPr>
+            <w:proofErr w:type="gramStart"/>
+            <w:r>
+              <w:rPr>
+                <w:sz w:val="28"/>
+              </w:rPr>
+              <w:t>done</w:t>
+            </w:r>
+            <w:proofErr w:type="gramEnd"/>
+            <w:r>
+              <w:rPr>
+                <w:sz w:val="28"/>
+              </w:rPr>
+              <w:t xml:space="preserve"> did it all and currently works and tested</w:t>
+            </w:r>
+            <w:r>
+              <w:rPr>
+                <w:sz w:val="28"/>
+              </w:rPr>
+              <w:t>.</w:t>
+            </w:r>
+          </w:p>
+          <w:p>
+            <w:pPr>
+              <w:spacing w:after="0" w:line="240" w:lineRule="auto"/>
+              <w:rPr>
+                <w:sz w:val="28"/>
+              </w:rPr>
+            </w:pPr>
+            <w:r>
+              <w:rPr>
+                <w:sz w:val="28"/>
+              </w:rPr>
+              <w:t>Note: lots of people contributed for this milestone.</w:t>
             </w:r>
             <w:r>
               <w:rPr>
                 <w:sz w:val="28"/>
               </w:rPr>
               <w:br/>
-            </w:r>
-            <w:proofErr w:type="gramStart"/>
-            <w:r>
-              <w:rPr>
-                <w:sz w:val="28"/>
-              </w:rPr>
-              <w:t>enable</w:t>
-            </w:r>
-            <w:proofErr w:type="gramEnd"/>
-            <w:r>
-              <w:rPr>
-                <w:sz w:val="28"/>
-              </w:rPr>
-              <w:t xml:space="preserve"> </w:t>
-            </w:r>
-            <w:proofErr w:type="spellStart"/>
-            <w:r>
-              <w:rPr>
-                <w:sz w:val="28"/>
-              </w:rPr>
-              <w:t>SDLInit</w:t>
-            </w:r>
-            <w:proofErr w:type="spellEnd"/>
-            <w:r>
-              <w:rPr>
-                <w:sz w:val="28"/>
-              </w:rPr>
-              <w:t>() in Client’s constructor and have a server running and u can begin to pass packets successfully to server. I was just involved with wiring up the commands to make the packets and push to connection send method.</w:t>
-            </w:r>
-          </w:p>
-          <w:p>
-            <w:pPr>
-              <w:spacing w:after="0" w:line="240" w:lineRule="auto"/>
-              <w:rPr>
-                <w:sz w:val="28"/>
-              </w:rPr>
-            </w:pPr>
-          </w:p>
-          <w:p>
-            <w:pPr>
-              <w:spacing w:after="0" w:line="240" w:lineRule="auto"/>
-              <w:rPr>
-                <w:sz w:val="28"/>
-              </w:rPr>
-            </w:pPr>
-            <w:r>
-              <w:rPr>
-                <w:sz w:val="28"/>
-              </w:rPr>
-              <w:t>Client/</w:t>
-            </w:r>
-            <w:proofErr w:type="spellStart"/>
-            <w:r>
-              <w:rPr>
-                <w:sz w:val="28"/>
-              </w:rPr>
-              <w:t>NetworkCommands.h</w:t>
-            </w:r>
-            <w:proofErr w:type="spellEnd"/>
-            <w:r>
-              <w:rPr>
-                <w:sz w:val="28"/>
-              </w:rPr>
-              <w:t xml:space="preserve"> and .</w:t>
+              <w:t xml:space="preserve">Phil and Josh tolerated tons of questions about how I should use their networking </w:t>
+            </w:r>
+            <w:proofErr w:type="spellStart"/>
+            <w:r>
+              <w:rPr>
+                <w:sz w:val="28"/>
+              </w:rPr>
+              <w:t>api</w:t>
+            </w:r>
+            <w:proofErr w:type="spellEnd"/>
+            <w:r>
+              <w:rPr>
+                <w:sz w:val="28"/>
+              </w:rPr>
+              <w:t xml:space="preserve">. Sarah built the protocols and server </w:t>
+            </w:r>
+            <w:proofErr w:type="spellStart"/>
+            <w:r>
+              <w:rPr>
+                <w:sz w:val="28"/>
+              </w:rPr>
+              <w:t>liaison.h</w:t>
+            </w:r>
+            <w:proofErr w:type="spellEnd"/>
+            <w:r>
+              <w:rPr>
+                <w:sz w:val="28"/>
+              </w:rPr>
+              <w:t>/</w:t>
             </w:r>
             <w:proofErr w:type="spellStart"/>
             <w:r>
@@ -329,64 +490,28 @@
               <w:t>cpp</w:t>
             </w:r>
             <w:proofErr w:type="spellEnd"/>
-          </w:p>
-          <w:p>
-            <w:pPr>
-              <w:spacing w:after="0" w:line="240" w:lineRule="auto"/>
-              <w:rPr>
-                <w:sz w:val="28"/>
-              </w:rPr>
-            </w:pPr>
-            <w:r>
-              <w:rPr>
-                <w:sz w:val="28"/>
-              </w:rPr>
-              <w:t xml:space="preserve">Also: a bunch of client files. Like </w:t>
-            </w:r>
-            <w:proofErr w:type="spellStart"/>
-            <w:r>
-              <w:rPr>
-                <w:sz w:val="28"/>
-              </w:rPr>
-              <w:t>mainmenu</w:t>
-            </w:r>
-            <w:proofErr w:type="spellEnd"/>
-            <w:r>
-              <w:rPr>
-                <w:sz w:val="28"/>
-              </w:rPr>
-              <w:t xml:space="preserve"> and </w:t>
-            </w:r>
-            <w:proofErr w:type="spellStart"/>
-            <w:r>
-              <w:rPr>
-                <w:sz w:val="28"/>
-              </w:rPr>
-              <w:t>gamelobby</w:t>
-            </w:r>
-            <w:proofErr w:type="spellEnd"/>
-            <w:r>
-              <w:rPr>
-                <w:sz w:val="28"/>
-              </w:rPr>
-              <w:t xml:space="preserve"> stuff.</w:t>
+            <w:r>
+              <w:rPr>
+                <w:sz w:val="28"/>
+              </w:rPr>
+              <w:t xml:space="preserve">, Jordan </w:t>
+            </w:r>
+            <w:proofErr w:type="spellStart"/>
+            <w:r>
+              <w:rPr>
+                <w:sz w:val="28"/>
+              </w:rPr>
+              <w:t>kjaer</w:t>
+            </w:r>
+            <w:proofErr w:type="spellEnd"/>
+            <w:r>
+              <w:rPr>
+                <w:sz w:val="28"/>
+              </w:rPr>
+              <w:t xml:space="preserve"> made clientLiaison.cpp/h and packet factory.cpp/h. and Deanna and Cassandra are the ones who hooked up the menus with whatever methods I needed to send commands.</w:t>
             </w:r>
             <w:bookmarkStart w:id="0" w:name="_GoBack"/>
             <w:bookmarkEnd w:id="0"/>
-          </w:p>
-          <w:p>
-            <w:pPr>
-              <w:spacing w:after="0" w:line="240" w:lineRule="auto"/>
-              <w:rPr>
-                <w:sz w:val="28"/>
-              </w:rPr>
-            </w:pPr>
-            <w:r>
-              <w:rPr>
-                <w:sz w:val="28"/>
-              </w:rPr>
-              <w:t>Report : done did it all and currently works and tested</w:t>
-            </w:r>
           </w:p>
         </w:tc>
       </w:tr>
@@ -650,6 +775,12 @@
                 <w:sz w:val="28"/>
               </w:rPr>
               <w:br/>
+            </w:r>
+            <w:r>
+              <w:rPr>
+                <w:sz w:val="28"/>
+              </w:rPr>
+              <w:lastRenderedPageBreak/>
               <w:t xml:space="preserve">Also </w:t>
             </w:r>
             <w:proofErr w:type="spellStart"/>

</xml_diff>